<commit_message>
Add types to events, fix javadoc, fix class diagram, add requierments documentation
</commit_message>
<xml_diff>
--- a/wetLand/doc/WetLand functional requirements.docx
+++ b/wetLand/doc/WetLand functional requirements.docx
@@ -40,14 +40,7 @@
           <w:rFonts w:ascii="Arial" w:hAnsi="Arial" w:cs="Arial"/>
           <w:color w:val="000000"/>
         </w:rPr>
-        <w:t xml:space="preserve">R1- </w:t>
-      </w:r>
-      <w:r>
-        <w:rPr>
-          <w:rFonts w:ascii="Arial" w:hAnsi="Arial" w:cs="Arial"/>
-          <w:color w:val="000000"/>
-        </w:rPr>
-        <w:t>Crear un humedal</w:t>
+        <w:t>R1- Crear un humedal</w:t>
       </w:r>
     </w:p>
     <w:p>
@@ -78,14 +71,7 @@
           <w:rFonts w:ascii="Arial" w:hAnsi="Arial" w:cs="Arial"/>
           <w:color w:val="000000"/>
         </w:rPr>
-        <w:t xml:space="preserve">R2- </w:t>
-      </w:r>
-      <w:r>
-        <w:rPr>
-          <w:rFonts w:ascii="Arial" w:hAnsi="Arial" w:cs="Arial"/>
-          <w:color w:val="000000"/>
-        </w:rPr>
-        <w:t>Registrar una nueva especie en el humedal</w:t>
+        <w:t>R2- Registrar una nueva especie en el humedal</w:t>
       </w:r>
     </w:p>
     <w:p>
@@ -116,14 +102,7 @@
           <w:rFonts w:ascii="Arial" w:hAnsi="Arial" w:cs="Arial"/>
           <w:color w:val="000000"/>
         </w:rPr>
-        <w:t xml:space="preserve">R3- </w:t>
-      </w:r>
-      <w:r>
-        <w:rPr>
-          <w:rFonts w:ascii="Arial" w:hAnsi="Arial" w:cs="Arial"/>
-          <w:color w:val="000000"/>
-        </w:rPr>
-        <w:t>Registrar un evento en el humedal</w:t>
+        <w:t>R3- Registrar un evento en el humedal</w:t>
       </w:r>
     </w:p>
     <w:p>
@@ -154,14 +133,7 @@
           <w:rFonts w:ascii="Arial" w:hAnsi="Arial" w:cs="Arial"/>
           <w:color w:val="000000"/>
         </w:rPr>
-        <w:t xml:space="preserve">R4- </w:t>
-      </w:r>
-      <w:r>
-        <w:rPr>
-          <w:rFonts w:ascii="Arial" w:hAnsi="Arial" w:cs="Arial"/>
-          <w:color w:val="000000"/>
-        </w:rPr>
-        <w:t>Informar para cada humedal, la cantidad de mantenimientos en un año dado por el usuario.</w:t>
+        <w:t>R4- Informar para cada humedal, la cantidad de mantenimientos en un año dado por el usuario.</w:t>
       </w:r>
     </w:p>
     <w:p>
@@ -192,14 +164,7 @@
           <w:rFonts w:ascii="Arial" w:hAnsi="Arial" w:cs="Arial"/>
           <w:color w:val="000000"/>
         </w:rPr>
-        <w:t xml:space="preserve">R5- </w:t>
-      </w:r>
-      <w:r>
-        <w:rPr>
-          <w:rFonts w:ascii="Arial" w:hAnsi="Arial" w:cs="Arial"/>
-          <w:color w:val="000000"/>
-        </w:rPr>
-        <w:t>Desplegar el nombre del humedal con menos especies de flora.</w:t>
+        <w:t>R5- Desplegar el nombre del humedal con menos especies de flora.</w:t>
       </w:r>
     </w:p>
     <w:p>
@@ -230,14 +195,7 @@
           <w:rFonts w:ascii="Arial" w:hAnsi="Arial" w:cs="Arial"/>
           <w:color w:val="000000"/>
         </w:rPr>
-        <w:t xml:space="preserve">R6- </w:t>
-      </w:r>
-      <w:r>
-        <w:rPr>
-          <w:rFonts w:ascii="Arial" w:hAnsi="Arial" w:cs="Arial"/>
-          <w:color w:val="000000"/>
-        </w:rPr>
-        <w:t>Dado el nombre de una especie, desplegar los humedales donde se encuentre</w:t>
+        <w:t>R6- Dado el nombre de una especie, desplegar los humedales donde se encuentre</w:t>
       </w:r>
     </w:p>
     <w:p>
@@ -268,14 +226,7 @@
           <w:rFonts w:ascii="Arial" w:hAnsi="Arial" w:cs="Arial"/>
           <w:color w:val="000000"/>
         </w:rPr>
-        <w:t xml:space="preserve">R7- </w:t>
-      </w:r>
-      <w:r>
-        <w:rPr>
-          <w:rFonts w:ascii="Arial" w:hAnsi="Arial" w:cs="Arial"/>
-          <w:color w:val="000000"/>
-        </w:rPr>
-        <w:t>Desplegar la información de todos nuestros humedales, incluyendo el total de especies por tipo (no incluya información de eventos).</w:t>
+        <w:t>R7- Desplegar la información de todos nuestros humedales, incluyendo el total de especies por tipo (no incluya información de eventos).</w:t>
       </w:r>
     </w:p>
     <w:p>
@@ -306,14 +257,7 @@
           <w:rFonts w:ascii="Arial" w:hAnsi="Arial" w:cs="Arial"/>
           <w:color w:val="000000"/>
         </w:rPr>
-        <w:t xml:space="preserve">R8- </w:t>
-      </w:r>
-      <w:r>
-        <w:rPr>
-          <w:rFonts w:ascii="Arial" w:hAnsi="Arial" w:cs="Arial"/>
-          <w:color w:val="000000"/>
-        </w:rPr>
-        <w:t>Desplegar el nombre del humedal con mayor cantidad de animales (aves, mamíferos y acuáticos)</w:t>
+        <w:t>R8- Desplegar el nombre del humedal con mayor cantidad de animales (aves, mamíferos y acuáticos)</w:t>
       </w:r>
     </w:p>
     <w:p>
@@ -660,14 +604,12 @@
                 <w:lang w:val="es-CO"/>
               </w:rPr>
             </w:pPr>
-            <w:proofErr w:type="spellStart"/>
             <w:r>
               <w:rPr>
                 <w:lang w:val="es-CO"/>
               </w:rPr>
               <w:t>name</w:t>
             </w:r>
-            <w:proofErr w:type="spellEnd"/>
           </w:p>
         </w:tc>
         <w:tc>
@@ -686,14 +628,12 @@
                 <w:lang w:val="es-CO"/>
               </w:rPr>
             </w:pPr>
-            <w:proofErr w:type="spellStart"/>
             <w:r>
               <w:rPr>
                 <w:lang w:val="es-CO"/>
               </w:rPr>
               <w:t>String</w:t>
             </w:r>
-            <w:proofErr w:type="spellEnd"/>
           </w:p>
         </w:tc>
         <w:tc>
@@ -753,14 +693,12 @@
                 <w:lang w:val="es-CO"/>
               </w:rPr>
             </w:pPr>
-            <w:proofErr w:type="spellStart"/>
             <w:r>
               <w:rPr>
                 <w:lang w:val="es-CO"/>
               </w:rPr>
               <w:t>locationZone</w:t>
             </w:r>
-            <w:proofErr w:type="spellEnd"/>
           </w:p>
         </w:tc>
         <w:tc>
@@ -779,14 +717,12 @@
                 <w:lang w:val="es-CO"/>
               </w:rPr>
             </w:pPr>
-            <w:proofErr w:type="spellStart"/>
             <w:r>
               <w:rPr>
                 <w:lang w:val="es-CO"/>
               </w:rPr>
               <w:t>String</w:t>
             </w:r>
-            <w:proofErr w:type="spellEnd"/>
           </w:p>
         </w:tc>
         <w:tc>
@@ -846,14 +782,12 @@
                 <w:lang w:val="es-CO"/>
               </w:rPr>
             </w:pPr>
-            <w:proofErr w:type="spellStart"/>
             <w:r>
               <w:rPr>
                 <w:lang w:val="es-CO"/>
               </w:rPr>
               <w:t>type</w:t>
             </w:r>
-            <w:proofErr w:type="spellEnd"/>
           </w:p>
         </w:tc>
         <w:tc>
@@ -872,14 +806,12 @@
                 <w:lang w:val="es-CO"/>
               </w:rPr>
             </w:pPr>
-            <w:proofErr w:type="spellStart"/>
             <w:r>
               <w:rPr>
                 <w:lang w:val="es-CO"/>
               </w:rPr>
               <w:t>String</w:t>
             </w:r>
-            <w:proofErr w:type="spellEnd"/>
           </w:p>
         </w:tc>
         <w:tc>
@@ -963,14 +895,12 @@
                 <w:lang w:val="es-CO"/>
               </w:rPr>
             </w:pPr>
-            <w:proofErr w:type="spellStart"/>
             <w:r>
               <w:rPr>
                 <w:lang w:val="es-CO"/>
               </w:rPr>
               <w:t>String</w:t>
             </w:r>
-            <w:proofErr w:type="spellEnd"/>
           </w:p>
         </w:tc>
         <w:tc>
@@ -1030,14 +960,12 @@
                 <w:lang w:val="es-CO"/>
               </w:rPr>
             </w:pPr>
-            <w:proofErr w:type="spellStart"/>
             <w:r>
               <w:rPr>
                 <w:lang w:val="es-CO"/>
               </w:rPr>
               <w:t>picture</w:t>
             </w:r>
-            <w:proofErr w:type="spellEnd"/>
           </w:p>
         </w:tc>
         <w:tc>
@@ -1056,14 +984,12 @@
                 <w:lang w:val="es-CO"/>
               </w:rPr>
             </w:pPr>
-            <w:proofErr w:type="spellStart"/>
             <w:r>
               <w:rPr>
                 <w:lang w:val="es-CO"/>
               </w:rPr>
               <w:t>String</w:t>
             </w:r>
-            <w:proofErr w:type="spellEnd"/>
           </w:p>
         </w:tc>
         <w:tc>
@@ -1123,56 +1049,12 @@
                 <w:lang w:val="es-CO"/>
               </w:rPr>
             </w:pPr>
-            <w:proofErr w:type="spellStart"/>
-            <w:r>
-              <w:rPr>
-                <w:lang w:val="es-CO"/>
-              </w:rPr>
-              <w:t>name</w:t>
-            </w:r>
-            <w:proofErr w:type="spellEnd"/>
-            <w:r>
-              <w:rPr>
-                <w:lang w:val="es-CO"/>
-              </w:rPr>
-              <w:t xml:space="preserve"> </w:t>
-            </w:r>
-            <w:proofErr w:type="spellStart"/>
-            <w:r>
-              <w:rPr>
-                <w:lang w:val="es-CO"/>
-              </w:rPr>
-              <w:t>of</w:t>
-            </w:r>
-            <w:proofErr w:type="spellEnd"/>
-            <w:r>
-              <w:rPr>
-                <w:lang w:val="es-CO"/>
-              </w:rPr>
-              <w:t xml:space="preserve"> </w:t>
-            </w:r>
-            <w:proofErr w:type="spellStart"/>
-            <w:r>
-              <w:rPr>
-                <w:lang w:val="es-CO"/>
-              </w:rPr>
-              <w:t>township</w:t>
-            </w:r>
-            <w:proofErr w:type="spellEnd"/>
-            <w:r>
-              <w:rPr>
-                <w:lang w:val="es-CO"/>
-              </w:rPr>
-              <w:t>/</w:t>
-            </w:r>
-            <w:proofErr w:type="spellStart"/>
-            <w:r>
-              <w:rPr>
-                <w:lang w:val="es-CO"/>
-              </w:rPr>
-              <w:t>neighborhood</w:t>
-            </w:r>
-            <w:proofErr w:type="spellEnd"/>
+            <w:r>
+              <w:rPr>
+                <w:lang w:val="es-CO"/>
+              </w:rPr>
+              <w:t>Zone name</w:t>
+            </w:r>
           </w:p>
         </w:tc>
         <w:tc>
@@ -1191,14 +1073,12 @@
                 <w:lang w:val="es-CO"/>
               </w:rPr>
             </w:pPr>
-            <w:proofErr w:type="spellStart"/>
             <w:r>
               <w:rPr>
                 <w:lang w:val="es-CO"/>
               </w:rPr>
               <w:t>String</w:t>
             </w:r>
-            <w:proofErr w:type="spellEnd"/>
           </w:p>
         </w:tc>
         <w:tc>
@@ -1217,77 +1097,25 @@
                 <w:lang w:val="es-CO"/>
               </w:rPr>
             </w:pPr>
-            <w:proofErr w:type="spellStart"/>
-            <w:r>
-              <w:rPr>
-                <w:lang w:val="es-CO"/>
-              </w:rPr>
-              <w:t>Township</w:t>
-            </w:r>
-            <w:proofErr w:type="spellEnd"/>
-            <w:r>
-              <w:rPr>
-                <w:lang w:val="es-CO"/>
-              </w:rPr>
-              <w:t xml:space="preserve"> </w:t>
-            </w:r>
-            <w:proofErr w:type="spellStart"/>
-            <w:r>
-              <w:rPr>
-                <w:lang w:val="es-CO"/>
-              </w:rPr>
-              <w:t>if</w:t>
-            </w:r>
-            <w:proofErr w:type="spellEnd"/>
-            <w:r>
-              <w:rPr>
-                <w:lang w:val="es-CO"/>
-              </w:rPr>
-              <w:t xml:space="preserve"> rural</w:t>
-            </w:r>
-          </w:p>
-          <w:p>
-            <w:pPr>
-              <w:rPr>
-                <w:lang w:val="es-CO"/>
-              </w:rPr>
-            </w:pPr>
-            <w:proofErr w:type="spellStart"/>
-            <w:r>
-              <w:rPr>
-                <w:lang w:val="es-CO"/>
-              </w:rPr>
-              <w:t>neighborhood</w:t>
-            </w:r>
-            <w:proofErr w:type="spellEnd"/>
-            <w:r>
-              <w:rPr>
-                <w:lang w:val="es-CO"/>
-              </w:rPr>
-              <w:t xml:space="preserve"> </w:t>
-            </w:r>
-            <w:proofErr w:type="spellStart"/>
-            <w:r>
-              <w:rPr>
-                <w:lang w:val="es-CO"/>
-              </w:rPr>
-              <w:t>if</w:t>
-            </w:r>
-            <w:proofErr w:type="spellEnd"/>
-            <w:r>
-              <w:rPr>
-                <w:lang w:val="es-CO"/>
-              </w:rPr>
-              <w:t xml:space="preserve"> </w:t>
-            </w:r>
-            <w:proofErr w:type="spellStart"/>
-            <w:r>
-              <w:rPr>
-                <w:lang w:val="es-CO"/>
-              </w:rPr>
-              <w:t>urban</w:t>
-            </w:r>
-            <w:proofErr w:type="spellEnd"/>
+            <w:r>
+              <w:rPr>
+                <w:lang w:val="es-CO"/>
+              </w:rPr>
+              <w:t>Township if rural</w:t>
+            </w:r>
+          </w:p>
+          <w:p>
+            <w:pPr>
+              <w:rPr>
+                <w:lang w:val="es-CO"/>
+              </w:rPr>
+            </w:pPr>
+            <w:r>
+              <w:rPr>
+                <w:lang w:val="es-CO"/>
+              </w:rPr>
+              <w:t>neighborhood if urban</w:t>
+            </w:r>
           </w:p>
         </w:tc>
       </w:tr>
@@ -1367,6 +1195,102 @@
                 <w:lang w:val="es-CO"/>
               </w:rPr>
             </w:pPr>
+            <w:r>
+              <w:rPr>
+                <w:lang w:val="es-CO"/>
+              </w:rPr>
+              <w:t>Solicitar la locación del humedal</w:t>
+            </w:r>
+          </w:p>
+          <w:p>
+            <w:pPr>
+              <w:pStyle w:val="Prrafodelista"/>
+              <w:numPr>
+                <w:ilvl w:val="0"/>
+                <w:numId w:val="3"/>
+              </w:numPr>
+              <w:rPr>
+                <w:lang w:val="es-CO"/>
+              </w:rPr>
+            </w:pPr>
+            <w:r>
+              <w:rPr>
+                <w:lang w:val="es-CO"/>
+              </w:rPr>
+              <w:t>Si es rural pedir el corregimiento, si es urbano pedir el barrio</w:t>
+            </w:r>
+          </w:p>
+          <w:p>
+            <w:pPr>
+              <w:pStyle w:val="Prrafodelista"/>
+              <w:numPr>
+                <w:ilvl w:val="0"/>
+                <w:numId w:val="3"/>
+              </w:numPr>
+              <w:rPr>
+                <w:lang w:val="es-CO"/>
+              </w:rPr>
+            </w:pPr>
+            <w:r>
+              <w:rPr>
+                <w:lang w:val="es-CO"/>
+              </w:rPr>
+              <w:t>Solicitar el tipo de humedal (público, privado)</w:t>
+            </w:r>
+          </w:p>
+          <w:p>
+            <w:pPr>
+              <w:pStyle w:val="Prrafodelista"/>
+              <w:numPr>
+                <w:ilvl w:val="0"/>
+                <w:numId w:val="3"/>
+              </w:numPr>
+              <w:rPr>
+                <w:lang w:val="es-CO"/>
+              </w:rPr>
+            </w:pPr>
+            <w:r>
+              <w:rPr>
+                <w:lang w:val="es-CO"/>
+              </w:rPr>
+              <w:t>Solicitar el enlace de una imagen del humedal</w:t>
+            </w:r>
+          </w:p>
+          <w:p>
+            <w:pPr>
+              <w:pStyle w:val="Prrafodelista"/>
+              <w:numPr>
+                <w:ilvl w:val="0"/>
+                <w:numId w:val="3"/>
+              </w:numPr>
+              <w:rPr>
+                <w:lang w:val="es-CO"/>
+              </w:rPr>
+            </w:pPr>
+            <w:r>
+              <w:rPr>
+                <w:lang w:val="es-CO"/>
+              </w:rPr>
+              <w:t>Registrar el humedal</w:t>
+            </w:r>
+          </w:p>
+          <w:p>
+            <w:pPr>
+              <w:pStyle w:val="Prrafodelista"/>
+              <w:numPr>
+                <w:ilvl w:val="0"/>
+                <w:numId w:val="3"/>
+              </w:numPr>
+              <w:rPr>
+                <w:lang w:val="es-CO"/>
+              </w:rPr>
+            </w:pPr>
+            <w:r>
+              <w:rPr>
+                <w:lang w:val="es-CO"/>
+              </w:rPr>
+              <w:t>Informar sobre registro exitoso o error según sea el caso</w:t>
+            </w:r>
           </w:p>
         </w:tc>
       </w:tr>
@@ -1419,6 +1343,12 @@
                 <w:lang w:val="es-CO"/>
               </w:rPr>
             </w:pPr>
+            <w:r>
+              <w:rPr>
+                <w:lang w:val="es-CO"/>
+              </w:rPr>
+              <w:t>Aviso si el humedal fue registrado correctamente o si en caso contrario hubo algún tipo de error en el proceso</w:t>
+            </w:r>
           </w:p>
         </w:tc>
       </w:tr>
@@ -1577,6 +1507,12 @@
                 <w:lang w:val="es-CO"/>
               </w:rPr>
             </w:pPr>
+            <w:r>
+              <w:rPr>
+                <w:lang w:val="es-CO"/>
+              </w:rPr>
+              <w:t>Out</w:t>
+            </w:r>
           </w:p>
         </w:tc>
         <w:tc>
@@ -1596,6 +1532,12 @@
                 <w:lang w:val="es-CO"/>
               </w:rPr>
             </w:pPr>
+            <w:r>
+              <w:rPr>
+                <w:lang w:val="es-CO"/>
+              </w:rPr>
+              <w:t>String</w:t>
+            </w:r>
           </w:p>
         </w:tc>
         <w:tc>
@@ -1752,7 +1694,6 @@
                 <w:szCs w:val="16"/>
                 <w:lang w:val="es-CO"/>
               </w:rPr>
-              <w:lastRenderedPageBreak/>
               <w:t>NOMBRE O IDENTIFICADOR</w:t>
             </w:r>
           </w:p>
@@ -1774,6 +1715,12 @@
                 <w:lang w:val="es-CO"/>
               </w:rPr>
             </w:pPr>
+            <w:r>
+              <w:rPr>
+                <w:lang w:val="es-CO"/>
+              </w:rPr>
+              <w:t>R2- Registrar una nueva especie en el humedal</w:t>
+            </w:r>
           </w:p>
         </w:tc>
       </w:tr>
@@ -1826,6 +1773,18 @@
                 <w:lang w:val="es-CO"/>
               </w:rPr>
             </w:pPr>
+            <w:r>
+              <w:rPr>
+                <w:lang w:val="es-CO"/>
+              </w:rPr>
+              <w:t xml:space="preserve">El programa debe ser capaz de </w:t>
+            </w:r>
+            <w:r>
+              <w:rPr>
+                <w:lang w:val="es-CO"/>
+              </w:rPr>
+              <w:t>registrar las especies de flora y fauna que viven en dicho hábitat, para lo cual se ha pensado tener: nombre, nombre científico, si la especie es migratoria, tipo (flora terrestre, flora acuática, ave, mamífero, acuático)</w:t>
+            </w:r>
           </w:p>
         </w:tc>
       </w:tr>
@@ -1984,6 +1943,12 @@
                 <w:lang w:val="es-CO"/>
               </w:rPr>
             </w:pPr>
+            <w:r>
+              <w:rPr>
+                <w:lang w:val="es-CO"/>
+              </w:rPr>
+              <w:t>Name</w:t>
+            </w:r>
           </w:p>
         </w:tc>
         <w:tc>
@@ -2002,6 +1967,12 @@
                 <w:lang w:val="es-CO"/>
               </w:rPr>
             </w:pPr>
+            <w:r>
+              <w:rPr>
+                <w:lang w:val="es-CO"/>
+              </w:rPr>
+              <w:t>String</w:t>
+            </w:r>
           </w:p>
         </w:tc>
         <w:tc>
@@ -2061,6 +2032,12 @@
                 <w:lang w:val="es-CO"/>
               </w:rPr>
             </w:pPr>
+            <w:r>
+              <w:rPr>
+                <w:lang w:val="es-CO"/>
+              </w:rPr>
+              <w:t>Scientific name</w:t>
+            </w:r>
           </w:p>
         </w:tc>
         <w:tc>
@@ -2079,6 +2056,12 @@
                 <w:lang w:val="es-CO"/>
               </w:rPr>
             </w:pPr>
+            <w:r>
+              <w:rPr>
+                <w:lang w:val="es-CO"/>
+              </w:rPr>
+              <w:t>String</w:t>
+            </w:r>
           </w:p>
         </w:tc>
         <w:tc>
@@ -2138,6 +2121,12 @@
                 <w:lang w:val="es-CO"/>
               </w:rPr>
             </w:pPr>
+            <w:r>
+              <w:rPr>
+                <w:lang w:val="es-CO"/>
+              </w:rPr>
+              <w:t>Migrtory Specie</w:t>
+            </w:r>
           </w:p>
         </w:tc>
         <w:tc>
@@ -2156,6 +2145,12 @@
                 <w:lang w:val="es-CO"/>
               </w:rPr>
             </w:pPr>
+            <w:r>
+              <w:rPr>
+                <w:lang w:val="es-CO"/>
+              </w:rPr>
+              <w:t>Boolean</w:t>
+            </w:r>
           </w:p>
         </w:tc>
         <w:tc>
@@ -2174,6 +2169,12 @@
                 <w:lang w:val="es-CO"/>
               </w:rPr>
             </w:pPr>
+            <w:r>
+              <w:rPr>
+                <w:lang w:val="es-CO"/>
+              </w:rPr>
+              <w:t>Si es migratoria = true si no = false</w:t>
+            </w:r>
           </w:p>
         </w:tc>
       </w:tr>
@@ -2215,6 +2216,12 @@
                 <w:lang w:val="es-CO"/>
               </w:rPr>
             </w:pPr>
+            <w:r>
+              <w:rPr>
+                <w:lang w:val="es-CO"/>
+              </w:rPr>
+              <w:t>Type</w:t>
+            </w:r>
           </w:p>
         </w:tc>
         <w:tc>
@@ -2233,6 +2240,12 @@
                 <w:lang w:val="es-CO"/>
               </w:rPr>
             </w:pPr>
+            <w:r>
+              <w:rPr>
+                <w:lang w:val="es-CO"/>
+              </w:rPr>
+              <w:t>String</w:t>
+            </w:r>
           </w:p>
         </w:tc>
         <w:tc>
@@ -2457,10 +2470,111 @@
           </w:tcPr>
           <w:p>
             <w:pPr>
-              <w:rPr>
-                <w:lang w:val="es-CO"/>
-              </w:rPr>
-            </w:pPr>
+              <w:pStyle w:val="Prrafodelista"/>
+              <w:numPr>
+                <w:ilvl w:val="0"/>
+                <w:numId w:val="4"/>
+              </w:numPr>
+              <w:rPr>
+                <w:lang w:val="es-CO"/>
+              </w:rPr>
+            </w:pPr>
+            <w:r>
+              <w:rPr>
+                <w:lang w:val="es-CO"/>
+              </w:rPr>
+              <w:t>Solicitar al usuario que ingrese el nombre de la especie a registrar</w:t>
+            </w:r>
+          </w:p>
+          <w:p>
+            <w:pPr>
+              <w:pStyle w:val="Prrafodelista"/>
+              <w:numPr>
+                <w:ilvl w:val="0"/>
+                <w:numId w:val="4"/>
+              </w:numPr>
+              <w:rPr>
+                <w:lang w:val="es-CO"/>
+              </w:rPr>
+            </w:pPr>
+            <w:r>
+              <w:rPr>
+                <w:lang w:val="es-CO"/>
+              </w:rPr>
+              <w:t>Solicitar el nombre científico de la especie</w:t>
+            </w:r>
+          </w:p>
+          <w:p>
+            <w:pPr>
+              <w:pStyle w:val="Prrafodelista"/>
+              <w:numPr>
+                <w:ilvl w:val="0"/>
+                <w:numId w:val="4"/>
+              </w:numPr>
+              <w:rPr>
+                <w:lang w:val="es-CO"/>
+              </w:rPr>
+            </w:pPr>
+            <w:r>
+              <w:rPr>
+                <w:lang w:val="es-CO"/>
+              </w:rPr>
+              <w:t>Indicar si es una especie migratoria</w:t>
+            </w:r>
+          </w:p>
+          <w:p>
+            <w:pPr>
+              <w:pStyle w:val="Prrafodelista"/>
+              <w:numPr>
+                <w:ilvl w:val="0"/>
+                <w:numId w:val="4"/>
+              </w:numPr>
+              <w:rPr>
+                <w:lang w:val="es-CO"/>
+              </w:rPr>
+            </w:pPr>
+            <w:r>
+              <w:rPr>
+                <w:lang w:val="es-CO"/>
+              </w:rPr>
+              <w:t>Solicitar el tipo de especie que es</w:t>
+            </w:r>
+          </w:p>
+          <w:p>
+            <w:pPr>
+              <w:pStyle w:val="Prrafodelista"/>
+              <w:numPr>
+                <w:ilvl w:val="0"/>
+                <w:numId w:val="4"/>
+              </w:numPr>
+              <w:rPr>
+                <w:lang w:val="es-CO"/>
+              </w:rPr>
+            </w:pPr>
+            <w:r>
+              <w:rPr>
+                <w:lang w:val="es-CO"/>
+              </w:rPr>
+              <w:t>Registrar la especie en el humedal</w:t>
+            </w:r>
+          </w:p>
+          <w:p>
+            <w:pPr>
+              <w:pStyle w:val="Prrafodelista"/>
+              <w:numPr>
+                <w:ilvl w:val="0"/>
+                <w:numId w:val="4"/>
+              </w:numPr>
+              <w:rPr>
+                <w:lang w:val="es-CO"/>
+              </w:rPr>
+            </w:pPr>
+            <w:r>
+              <w:rPr>
+                <w:lang w:val="es-CO"/>
+              </w:rPr>
+              <w:t>Informar sobre el registro</w:t>
+            </w:r>
           </w:p>
         </w:tc>
       </w:tr>
@@ -2513,6 +2627,12 @@
                 <w:lang w:val="es-CO"/>
               </w:rPr>
             </w:pPr>
+            <w:r>
+              <w:rPr>
+                <w:lang w:val="es-CO"/>
+              </w:rPr>
+              <w:t>Avisar si el registro fue exitoso o si hubo un error en el procedimiento</w:t>
+            </w:r>
           </w:p>
         </w:tc>
       </w:tr>
@@ -2671,6 +2791,12 @@
                 <w:lang w:val="es-CO"/>
               </w:rPr>
             </w:pPr>
+            <w:r>
+              <w:rPr>
+                <w:lang w:val="es-CO"/>
+              </w:rPr>
+              <w:t>Out</w:t>
+            </w:r>
           </w:p>
         </w:tc>
         <w:tc>
@@ -2690,6 +2816,12 @@
                 <w:lang w:val="es-CO"/>
               </w:rPr>
             </w:pPr>
+            <w:r>
+              <w:rPr>
+                <w:lang w:val="es-CO"/>
+              </w:rPr>
+              <w:t>String</w:t>
+            </w:r>
           </w:p>
         </w:tc>
         <w:tc>
@@ -2867,6 +2999,12 @@
                 <w:lang w:val="es-CO"/>
               </w:rPr>
             </w:pPr>
+            <w:r>
+              <w:rPr>
+                <w:lang w:val="es-CO"/>
+              </w:rPr>
+              <w:t>R3- Registrar un evento en el humedal</w:t>
+            </w:r>
           </w:p>
         </w:tc>
       </w:tr>
@@ -2919,6 +3057,30 @@
                 <w:lang w:val="es-CO"/>
               </w:rPr>
             </w:pPr>
+            <w:r>
+              <w:rPr>
+                <w:lang w:val="es-CO"/>
+              </w:rPr>
+              <w:t xml:space="preserve">El programa debe ser capaz de </w:t>
+            </w:r>
+            <w:r>
+              <w:rPr>
+                <w:lang w:val="es-CO"/>
+              </w:rPr>
+              <w:t>registrar los diferentes eventos realizados en el humeda</w:t>
+            </w:r>
+            <w:r>
+              <w:rPr>
+                <w:lang w:val="es-CO"/>
+              </w:rPr>
+              <w:t>l</w:t>
+            </w:r>
+            <w:r>
+              <w:rPr>
+                <w:lang w:val="es-CO"/>
+              </w:rPr>
+              <w:t>. De estos se registrará la fecha, quien realiza el evento, el valor y una descripción.</w:t>
+            </w:r>
           </w:p>
         </w:tc>
       </w:tr>
@@ -3077,6 +3239,12 @@
                 <w:lang w:val="es-CO"/>
               </w:rPr>
             </w:pPr>
+            <w:r>
+              <w:rPr>
+                <w:lang w:val="es-CO"/>
+              </w:rPr>
+              <w:t>Type</w:t>
+            </w:r>
           </w:p>
         </w:tc>
         <w:tc>
@@ -3095,6 +3263,12 @@
                 <w:lang w:val="es-CO"/>
               </w:rPr>
             </w:pPr>
+            <w:r>
+              <w:rPr>
+                <w:lang w:val="es-CO"/>
+              </w:rPr>
+              <w:t>String</w:t>
+            </w:r>
           </w:p>
         </w:tc>
         <w:tc>
@@ -3154,6 +3328,12 @@
                 <w:lang w:val="es-CO"/>
               </w:rPr>
             </w:pPr>
+            <w:r>
+              <w:rPr>
+                <w:lang w:val="es-CO"/>
+              </w:rPr>
+              <w:t>Manager</w:t>
+            </w:r>
           </w:p>
         </w:tc>
         <w:tc>
@@ -3172,6 +3352,12 @@
                 <w:lang w:val="es-CO"/>
               </w:rPr>
             </w:pPr>
+            <w:r>
+              <w:rPr>
+                <w:lang w:val="es-CO"/>
+              </w:rPr>
+              <w:t>String</w:t>
+            </w:r>
           </w:p>
         </w:tc>
         <w:tc>
@@ -3231,6 +3417,12 @@
                 <w:lang w:val="es-CO"/>
               </w:rPr>
             </w:pPr>
+            <w:r>
+              <w:rPr>
+                <w:lang w:val="es-CO"/>
+              </w:rPr>
+              <w:t>Cost</w:t>
+            </w:r>
           </w:p>
         </w:tc>
         <w:tc>
@@ -3249,6 +3441,12 @@
                 <w:lang w:val="es-CO"/>
               </w:rPr>
             </w:pPr>
+            <w:r>
+              <w:rPr>
+                <w:lang w:val="es-CO"/>
+              </w:rPr>
+              <w:t>Double</w:t>
+            </w:r>
           </w:p>
         </w:tc>
         <w:tc>
@@ -3308,6 +3506,12 @@
                 <w:lang w:val="es-CO"/>
               </w:rPr>
             </w:pPr>
+            <w:r>
+              <w:rPr>
+                <w:lang w:val="es-CO"/>
+              </w:rPr>
+              <w:t>Description</w:t>
+            </w:r>
           </w:p>
         </w:tc>
         <w:tc>
@@ -3326,6 +3530,12 @@
                 <w:lang w:val="es-CO"/>
               </w:rPr>
             </w:pPr>
+            <w:r>
+              <w:rPr>
+                <w:lang w:val="es-CO"/>
+              </w:rPr>
+              <w:t>String</w:t>
+            </w:r>
           </w:p>
         </w:tc>
         <w:tc>
@@ -3385,6 +3595,12 @@
                 <w:lang w:val="es-CO"/>
               </w:rPr>
             </w:pPr>
+            <w:r>
+              <w:rPr>
+                <w:lang w:val="es-CO"/>
+              </w:rPr>
+              <w:t>Date</w:t>
+            </w:r>
           </w:p>
         </w:tc>
         <w:tc>
@@ -3403,6 +3619,12 @@
                 <w:lang w:val="es-CO"/>
               </w:rPr>
             </w:pPr>
+            <w:r>
+              <w:rPr>
+                <w:lang w:val="es-CO"/>
+              </w:rPr>
+              <w:t>Date</w:t>
+            </w:r>
           </w:p>
         </w:tc>
         <w:tc>
@@ -3533,6 +3755,7 @@
                 <w:szCs w:val="16"/>
                 <w:lang w:val="es-CO"/>
               </w:rPr>
+              <w:lastRenderedPageBreak/>
               <w:t>ACTIVIDADES GENERALES NECESARIAS PARA OBTENER LOS RESULTADOS</w:t>
             </w:r>
           </w:p>
@@ -3550,10 +3773,129 @@
           </w:tcPr>
           <w:p>
             <w:pPr>
-              <w:rPr>
-                <w:lang w:val="es-CO"/>
-              </w:rPr>
-            </w:pPr>
+              <w:pStyle w:val="Prrafodelista"/>
+              <w:numPr>
+                <w:ilvl w:val="0"/>
+                <w:numId w:val="5"/>
+              </w:numPr>
+              <w:rPr>
+                <w:lang w:val="es-CO"/>
+              </w:rPr>
+            </w:pPr>
+            <w:r>
+              <w:rPr>
+                <w:lang w:val="es-CO"/>
+              </w:rPr>
+              <w:t>Se solicita al usuario indicar el tipo de evento</w:t>
+            </w:r>
+          </w:p>
+          <w:p>
+            <w:pPr>
+              <w:pStyle w:val="Prrafodelista"/>
+              <w:numPr>
+                <w:ilvl w:val="0"/>
+                <w:numId w:val="5"/>
+              </w:numPr>
+              <w:rPr>
+                <w:lang w:val="es-CO"/>
+              </w:rPr>
+            </w:pPr>
+            <w:r>
+              <w:rPr>
+                <w:lang w:val="es-CO"/>
+              </w:rPr>
+              <w:t>Solicitar el nombre del encargado</w:t>
+            </w:r>
+          </w:p>
+          <w:p>
+            <w:pPr>
+              <w:pStyle w:val="Prrafodelista"/>
+              <w:numPr>
+                <w:ilvl w:val="0"/>
+                <w:numId w:val="5"/>
+              </w:numPr>
+              <w:rPr>
+                <w:lang w:val="es-CO"/>
+              </w:rPr>
+            </w:pPr>
+            <w:r>
+              <w:rPr>
+                <w:lang w:val="es-CO"/>
+              </w:rPr>
+              <w:t>Solicitar el precio del evento</w:t>
+            </w:r>
+          </w:p>
+          <w:p>
+            <w:pPr>
+              <w:pStyle w:val="Prrafodelista"/>
+              <w:numPr>
+                <w:ilvl w:val="0"/>
+                <w:numId w:val="5"/>
+              </w:numPr>
+              <w:rPr>
+                <w:lang w:val="es-CO"/>
+              </w:rPr>
+            </w:pPr>
+            <w:r>
+              <w:rPr>
+                <w:lang w:val="es-CO"/>
+              </w:rPr>
+              <w:t>Solicitar una descripción del evento</w:t>
+            </w:r>
+          </w:p>
+          <w:p>
+            <w:pPr>
+              <w:pStyle w:val="Prrafodelista"/>
+              <w:numPr>
+                <w:ilvl w:val="0"/>
+                <w:numId w:val="5"/>
+              </w:numPr>
+              <w:rPr>
+                <w:lang w:val="es-CO"/>
+              </w:rPr>
+            </w:pPr>
+            <w:r>
+              <w:rPr>
+                <w:lang w:val="es-CO"/>
+              </w:rPr>
+              <w:t>Solicitar la fecha del evento</w:t>
+            </w:r>
+          </w:p>
+          <w:p>
+            <w:pPr>
+              <w:pStyle w:val="Prrafodelista"/>
+              <w:numPr>
+                <w:ilvl w:val="0"/>
+                <w:numId w:val="5"/>
+              </w:numPr>
+              <w:rPr>
+                <w:lang w:val="es-CO"/>
+              </w:rPr>
+            </w:pPr>
+            <w:r>
+              <w:rPr>
+                <w:lang w:val="es-CO"/>
+              </w:rPr>
+              <w:t>Registrar evento al humedal</w:t>
+            </w:r>
+          </w:p>
+          <w:p>
+            <w:pPr>
+              <w:pStyle w:val="Prrafodelista"/>
+              <w:numPr>
+                <w:ilvl w:val="0"/>
+                <w:numId w:val="5"/>
+              </w:numPr>
+              <w:rPr>
+                <w:lang w:val="es-CO"/>
+              </w:rPr>
+            </w:pPr>
+            <w:r>
+              <w:rPr>
+                <w:lang w:val="es-CO"/>
+              </w:rPr>
+              <w:t>Indicar estado de registro</w:t>
+            </w:r>
           </w:p>
         </w:tc>
       </w:tr>
@@ -3606,6 +3948,12 @@
                 <w:lang w:val="es-CO"/>
               </w:rPr>
             </w:pPr>
+            <w:r>
+              <w:rPr>
+                <w:lang w:val="es-CO"/>
+              </w:rPr>
+              <w:t>Aviso si el registro fue exitoso o si hubo algún error en el procedimiento de registro</w:t>
+            </w:r>
           </w:p>
         </w:tc>
       </w:tr>
@@ -3764,6 +4112,12 @@
                 <w:lang w:val="es-CO"/>
               </w:rPr>
             </w:pPr>
+            <w:r>
+              <w:rPr>
+                <w:lang w:val="es-CO"/>
+              </w:rPr>
+              <w:t>Out</w:t>
+            </w:r>
           </w:p>
         </w:tc>
         <w:tc>
@@ -3783,6 +4137,12 @@
                 <w:lang w:val="es-CO"/>
               </w:rPr>
             </w:pPr>
+            <w:r>
+              <w:rPr>
+                <w:lang w:val="es-CO"/>
+              </w:rPr>
+              <w:t>String</w:t>
+            </w:r>
           </w:p>
         </w:tc>
         <w:tc>
@@ -3959,7 +4319,6 @@
                 <w:szCs w:val="16"/>
                 <w:lang w:val="es-CO"/>
               </w:rPr>
-              <w:lastRenderedPageBreak/>
               <w:t>NOMBRE O IDENTIFICADOR</w:t>
             </w:r>
           </w:p>
@@ -3981,6 +4340,12 @@
                 <w:lang w:val="es-CO"/>
               </w:rPr>
             </w:pPr>
+            <w:r>
+              <w:rPr>
+                <w:lang w:val="es-CO"/>
+              </w:rPr>
+              <w:t>R4- Informar para cada humedal, la cantidad de mantenimientos en un año dado por el usuario.</w:t>
+            </w:r>
           </w:p>
         </w:tc>
       </w:tr>
@@ -4033,6 +4398,12 @@
                 <w:lang w:val="es-CO"/>
               </w:rPr>
             </w:pPr>
+            <w:r>
+              <w:rPr>
+                <w:lang w:val="es-CO"/>
+              </w:rPr>
+              <w:t>El programa debe ser capaz de recolectar la información de los diferentes mantenimientos dados a los humedales y mostrarlos al usuario</w:t>
+            </w:r>
           </w:p>
         </w:tc>
       </w:tr>
@@ -4664,10 +5035,57 @@
           </w:tcPr>
           <w:p>
             <w:pPr>
-              <w:rPr>
-                <w:lang w:val="es-CO"/>
-              </w:rPr>
-            </w:pPr>
+              <w:pStyle w:val="Prrafodelista"/>
+              <w:numPr>
+                <w:ilvl w:val="0"/>
+                <w:numId w:val="6"/>
+              </w:numPr>
+              <w:rPr>
+                <w:lang w:val="es-CO"/>
+              </w:rPr>
+            </w:pPr>
+            <w:r>
+              <w:rPr>
+                <w:lang w:val="es-CO"/>
+              </w:rPr>
+              <w:t>Se recorre el arreglo donde están guardados los humedales</w:t>
+            </w:r>
+          </w:p>
+          <w:p>
+            <w:pPr>
+              <w:pStyle w:val="Prrafodelista"/>
+              <w:numPr>
+                <w:ilvl w:val="0"/>
+                <w:numId w:val="6"/>
+              </w:numPr>
+              <w:rPr>
+                <w:lang w:val="es-CO"/>
+              </w:rPr>
+            </w:pPr>
+            <w:r>
+              <w:rPr>
+                <w:lang w:val="es-CO"/>
+              </w:rPr>
+              <w:t>Se llama al método que contenga la información de los mantenimientos</w:t>
+            </w:r>
+          </w:p>
+          <w:p>
+            <w:pPr>
+              <w:pStyle w:val="Prrafodelista"/>
+              <w:numPr>
+                <w:ilvl w:val="0"/>
+                <w:numId w:val="6"/>
+              </w:numPr>
+              <w:rPr>
+                <w:lang w:val="es-CO"/>
+              </w:rPr>
+            </w:pPr>
+            <w:r>
+              <w:rPr>
+                <w:lang w:val="es-CO"/>
+              </w:rPr>
+              <w:t>Se imprimen los mantenimientos por cada humedal</w:t>
+            </w:r>
           </w:p>
         </w:tc>
       </w:tr>
@@ -4720,6 +5138,12 @@
                 <w:lang w:val="es-CO"/>
               </w:rPr>
             </w:pPr>
+            <w:r>
+              <w:rPr>
+                <w:lang w:val="es-CO"/>
+              </w:rPr>
+              <w:t>Se imprime el nombre del humedal y la cantidad de mantenimientos que ha tenido</w:t>
+            </w:r>
           </w:p>
         </w:tc>
       </w:tr>
@@ -4878,6 +5302,12 @@
                 <w:lang w:val="es-CO"/>
               </w:rPr>
             </w:pPr>
+            <w:r>
+              <w:rPr>
+                <w:lang w:val="es-CO"/>
+              </w:rPr>
+              <w:t>Out</w:t>
+            </w:r>
           </w:p>
         </w:tc>
         <w:tc>
@@ -4897,6 +5327,12 @@
                 <w:lang w:val="es-CO"/>
               </w:rPr>
             </w:pPr>
+            <w:r>
+              <w:rPr>
+                <w:lang w:val="es-CO"/>
+              </w:rPr>
+              <w:t>String</w:t>
+            </w:r>
           </w:p>
         </w:tc>
         <w:tc>
@@ -5074,6 +5510,12 @@
                 <w:lang w:val="es-CO"/>
               </w:rPr>
             </w:pPr>
+            <w:r>
+              <w:rPr>
+                <w:lang w:val="es-CO"/>
+              </w:rPr>
+              <w:t>R5- Desplegar el nombre del humedal con menos especies de flora.</w:t>
+            </w:r>
           </w:p>
         </w:tc>
       </w:tr>
@@ -5126,6 +5568,12 @@
                 <w:lang w:val="es-CO"/>
               </w:rPr>
             </w:pPr>
+            <w:r>
+              <w:rPr>
+                <w:lang w:val="es-CO"/>
+              </w:rPr>
+              <w:t>El programa debe ser capaz de recolectar las especies de flora registradas en los humedales y evaluar cual humedal tiene menos especies de flora para luego mostrar su nombre</w:t>
+            </w:r>
           </w:p>
         </w:tc>
       </w:tr>
@@ -5157,6 +5605,7 @@
                 <w:szCs w:val="16"/>
                 <w:lang w:val="es-CO"/>
               </w:rPr>
+              <w:lastRenderedPageBreak/>
               <w:t>ENTRADAS</w:t>
             </w:r>
           </w:p>
@@ -5757,10 +6206,87 @@
           </w:tcPr>
           <w:p>
             <w:pPr>
-              <w:rPr>
-                <w:lang w:val="es-CO"/>
-              </w:rPr>
-            </w:pPr>
+              <w:pStyle w:val="Prrafodelista"/>
+              <w:numPr>
+                <w:ilvl w:val="0"/>
+                <w:numId w:val="7"/>
+              </w:numPr>
+              <w:rPr>
+                <w:lang w:val="es-CO"/>
+              </w:rPr>
+            </w:pPr>
+            <w:r>
+              <w:rPr>
+                <w:lang w:val="es-CO"/>
+              </w:rPr>
+              <w:t>Se recorre el arreglo donde están registrados todos los humedales</w:t>
+            </w:r>
+          </w:p>
+          <w:p>
+            <w:pPr>
+              <w:pStyle w:val="Prrafodelista"/>
+              <w:numPr>
+                <w:ilvl w:val="0"/>
+                <w:numId w:val="7"/>
+              </w:numPr>
+              <w:rPr>
+                <w:lang w:val="es-CO"/>
+              </w:rPr>
+            </w:pPr>
+            <w:r>
+              <w:rPr>
+                <w:lang w:val="es-CO"/>
+              </w:rPr>
+              <w:t xml:space="preserve">Se pide al humedal la cantidad de especies de flora </w:t>
+            </w:r>
+            <w:r>
+              <w:rPr>
+                <w:lang w:val="es-CO"/>
+              </w:rPr>
+              <w:t xml:space="preserve">que </w:t>
+            </w:r>
+            <w:r>
+              <w:rPr>
+                <w:lang w:val="es-CO"/>
+              </w:rPr>
+              <w:t>tiene</w:t>
+            </w:r>
+          </w:p>
+          <w:p>
+            <w:pPr>
+              <w:pStyle w:val="Prrafodelista"/>
+              <w:numPr>
+                <w:ilvl w:val="0"/>
+                <w:numId w:val="7"/>
+              </w:numPr>
+              <w:rPr>
+                <w:lang w:val="es-CO"/>
+              </w:rPr>
+            </w:pPr>
+            <w:r>
+              <w:rPr>
+                <w:lang w:val="es-CO"/>
+              </w:rPr>
+              <w:t>Se evalúa cual humedal tiene menor cantidad</w:t>
+            </w:r>
+          </w:p>
+          <w:p>
+            <w:pPr>
+              <w:pStyle w:val="Prrafodelista"/>
+              <w:numPr>
+                <w:ilvl w:val="0"/>
+                <w:numId w:val="7"/>
+              </w:numPr>
+              <w:rPr>
+                <w:lang w:val="es-CO"/>
+              </w:rPr>
+            </w:pPr>
+            <w:r>
+              <w:rPr>
+                <w:lang w:val="es-CO"/>
+              </w:rPr>
+              <w:t>Se imprime en pantalla el nombre del humedal con menor cantidad de flora</w:t>
+            </w:r>
           </w:p>
         </w:tc>
       </w:tr>
@@ -5813,6 +6339,12 @@
                 <w:lang w:val="es-CO"/>
               </w:rPr>
             </w:pPr>
+            <w:r>
+              <w:rPr>
+                <w:lang w:val="es-CO"/>
+              </w:rPr>
+              <w:t>Se imprime el nombre del humedal con la menor cantidad de especies de flora registradas</w:t>
+            </w:r>
           </w:p>
         </w:tc>
       </w:tr>
@@ -5971,6 +6503,12 @@
                 <w:lang w:val="es-CO"/>
               </w:rPr>
             </w:pPr>
+            <w:r>
+              <w:rPr>
+                <w:lang w:val="es-CO"/>
+              </w:rPr>
+              <w:t>Out</w:t>
+            </w:r>
           </w:p>
         </w:tc>
         <w:tc>
@@ -5990,6 +6528,12 @@
                 <w:lang w:val="es-CO"/>
               </w:rPr>
             </w:pPr>
+            <w:r>
+              <w:rPr>
+                <w:lang w:val="es-CO"/>
+              </w:rPr>
+              <w:t>String</w:t>
+            </w:r>
           </w:p>
         </w:tc>
         <w:tc>
@@ -6166,7 +6710,6 @@
                 <w:szCs w:val="16"/>
                 <w:lang w:val="es-CO"/>
               </w:rPr>
-              <w:lastRenderedPageBreak/>
               <w:t>NOMBRE O IDENTIFICADOR</w:t>
             </w:r>
           </w:p>
@@ -6188,6 +6731,12 @@
                 <w:lang w:val="es-CO"/>
               </w:rPr>
             </w:pPr>
+            <w:r>
+              <w:rPr>
+                <w:lang w:val="es-CO"/>
+              </w:rPr>
+              <w:t>R6- Dado el nombre de una especie, desplegar los humedales donde se encuentre</w:t>
+            </w:r>
           </w:p>
         </w:tc>
       </w:tr>
@@ -6240,6 +6789,12 @@
                 <w:lang w:val="es-CO"/>
               </w:rPr>
             </w:pPr>
+            <w:r>
+              <w:rPr>
+                <w:lang w:val="es-CO"/>
+              </w:rPr>
+              <w:t>El programa debe ser capaz de buscar entre los humedales registrados la especie que el usuario indique y mostrar el nombre del humedal donde se encuentre</w:t>
+            </w:r>
           </w:p>
         </w:tc>
       </w:tr>
@@ -6398,6 +6953,12 @@
                 <w:lang w:val="es-CO"/>
               </w:rPr>
             </w:pPr>
+            <w:r>
+              <w:rPr>
+                <w:lang w:val="es-CO"/>
+              </w:rPr>
+              <w:t>SpecieName</w:t>
+            </w:r>
           </w:p>
         </w:tc>
         <w:tc>
@@ -6416,6 +6977,12 @@
                 <w:lang w:val="es-CO"/>
               </w:rPr>
             </w:pPr>
+            <w:r>
+              <w:rPr>
+                <w:lang w:val="es-CO"/>
+              </w:rPr>
+              <w:t>String</w:t>
+            </w:r>
           </w:p>
         </w:tc>
         <w:tc>
@@ -6871,10 +7438,75 @@
           </w:tcPr>
           <w:p>
             <w:pPr>
-              <w:rPr>
-                <w:lang w:val="es-CO"/>
-              </w:rPr>
-            </w:pPr>
+              <w:pStyle w:val="Prrafodelista"/>
+              <w:numPr>
+                <w:ilvl w:val="0"/>
+                <w:numId w:val="8"/>
+              </w:numPr>
+              <w:rPr>
+                <w:lang w:val="es-CO"/>
+              </w:rPr>
+            </w:pPr>
+            <w:r>
+              <w:rPr>
+                <w:lang w:val="es-CO"/>
+              </w:rPr>
+              <w:t>Se recorre el arreglo de los humedales registrados</w:t>
+            </w:r>
+          </w:p>
+          <w:p>
+            <w:pPr>
+              <w:pStyle w:val="Prrafodelista"/>
+              <w:numPr>
+                <w:ilvl w:val="0"/>
+                <w:numId w:val="8"/>
+              </w:numPr>
+              <w:rPr>
+                <w:lang w:val="es-CO"/>
+              </w:rPr>
+            </w:pPr>
+            <w:r>
+              <w:rPr>
+                <w:lang w:val="es-CO"/>
+              </w:rPr>
+              <w:t>Se valida en cada uno si existe alguna especie con el nombre indicado</w:t>
+            </w:r>
+          </w:p>
+          <w:p>
+            <w:pPr>
+              <w:pStyle w:val="Prrafodelista"/>
+              <w:numPr>
+                <w:ilvl w:val="0"/>
+                <w:numId w:val="8"/>
+              </w:numPr>
+              <w:rPr>
+                <w:lang w:val="es-CO"/>
+              </w:rPr>
+            </w:pPr>
+            <w:r>
+              <w:rPr>
+                <w:lang w:val="es-CO"/>
+              </w:rPr>
+              <w:t>Si existe, se informa el nombre del humedal</w:t>
+            </w:r>
+          </w:p>
+          <w:p>
+            <w:pPr>
+              <w:pStyle w:val="Prrafodelista"/>
+              <w:numPr>
+                <w:ilvl w:val="0"/>
+                <w:numId w:val="8"/>
+              </w:numPr>
+              <w:rPr>
+                <w:lang w:val="es-CO"/>
+              </w:rPr>
+            </w:pPr>
+            <w:r>
+              <w:rPr>
+                <w:lang w:val="es-CO"/>
+              </w:rPr>
+              <w:t>Si no existe se informa que no hay alguna especie con ese nombre registrada</w:t>
+            </w:r>
           </w:p>
         </w:tc>
       </w:tr>
@@ -6927,6 +7559,12 @@
                 <w:lang w:val="es-CO"/>
               </w:rPr>
             </w:pPr>
+            <w:r>
+              <w:rPr>
+                <w:lang w:val="es-CO"/>
+              </w:rPr>
+              <w:t>Nombre del humedal donde se encuentra la especie indicada o en caso contrario se informa que no se ha registrado tal especie</w:t>
+            </w:r>
           </w:p>
         </w:tc>
       </w:tr>
@@ -7085,6 +7723,12 @@
                 <w:lang w:val="es-CO"/>
               </w:rPr>
             </w:pPr>
+            <w:r>
+              <w:rPr>
+                <w:lang w:val="es-CO"/>
+              </w:rPr>
+              <w:t>Out</w:t>
+            </w:r>
           </w:p>
         </w:tc>
         <w:tc>
@@ -7104,6 +7748,12 @@
                 <w:lang w:val="es-CO"/>
               </w:rPr>
             </w:pPr>
+            <w:r>
+              <w:rPr>
+                <w:lang w:val="es-CO"/>
+              </w:rPr>
+              <w:t>String</w:t>
+            </w:r>
           </w:p>
         </w:tc>
         <w:tc>
@@ -7281,6 +7931,12 @@
                 <w:lang w:val="es-CO"/>
               </w:rPr>
             </w:pPr>
+            <w:r>
+              <w:rPr>
+                <w:lang w:val="es-CO"/>
+              </w:rPr>
+              <w:t>R7- Desplegar la información de todos nuestros humedales, incluyendo el total de especies por tipo</w:t>
+            </w:r>
           </w:p>
         </w:tc>
       </w:tr>
@@ -7333,6 +7989,12 @@
                 <w:lang w:val="es-CO"/>
               </w:rPr>
             </w:pPr>
+            <w:r>
+              <w:rPr>
+                <w:lang w:val="es-CO"/>
+              </w:rPr>
+              <w:t>El programa debe ser capaz de informar toda la información de los humedales que se han registrado incluyendo las especies y exceptuando los eventos</w:t>
+            </w:r>
           </w:p>
         </w:tc>
       </w:tr>
@@ -7964,10 +8626,57 @@
           </w:tcPr>
           <w:p>
             <w:pPr>
-              <w:rPr>
-                <w:lang w:val="es-CO"/>
-              </w:rPr>
-            </w:pPr>
+              <w:pStyle w:val="Prrafodelista"/>
+              <w:numPr>
+                <w:ilvl w:val="0"/>
+                <w:numId w:val="9"/>
+              </w:numPr>
+              <w:rPr>
+                <w:lang w:val="es-CO"/>
+              </w:rPr>
+            </w:pPr>
+            <w:r>
+              <w:rPr>
+                <w:lang w:val="es-CO"/>
+              </w:rPr>
+              <w:t>Se recorre el arreglo donde están los humedales registrados</w:t>
+            </w:r>
+          </w:p>
+          <w:p>
+            <w:pPr>
+              <w:pStyle w:val="Prrafodelista"/>
+              <w:numPr>
+                <w:ilvl w:val="0"/>
+                <w:numId w:val="9"/>
+              </w:numPr>
+              <w:rPr>
+                <w:lang w:val="es-CO"/>
+              </w:rPr>
+            </w:pPr>
+            <w:r>
+              <w:rPr>
+                <w:lang w:val="es-CO"/>
+              </w:rPr>
+              <w:t>Se llama al método que contenga la información del humedal</w:t>
+            </w:r>
+          </w:p>
+          <w:p>
+            <w:pPr>
+              <w:pStyle w:val="Prrafodelista"/>
+              <w:numPr>
+                <w:ilvl w:val="0"/>
+                <w:numId w:val="9"/>
+              </w:numPr>
+              <w:rPr>
+                <w:lang w:val="es-CO"/>
+              </w:rPr>
+            </w:pPr>
+            <w:r>
+              <w:rPr>
+                <w:lang w:val="es-CO"/>
+              </w:rPr>
+              <w:t>Se imprime la información de cada humedal</w:t>
+            </w:r>
           </w:p>
         </w:tc>
       </w:tr>
@@ -8020,6 +8729,12 @@
                 <w:lang w:val="es-CO"/>
               </w:rPr>
             </w:pPr>
+            <w:r>
+              <w:rPr>
+                <w:lang w:val="es-CO"/>
+              </w:rPr>
+              <w:t>Imprime una lista con todos los humedales registrados más la información que contengan hasta el momento</w:t>
+            </w:r>
           </w:p>
         </w:tc>
       </w:tr>
@@ -8178,6 +8893,12 @@
                 <w:lang w:val="es-CO"/>
               </w:rPr>
             </w:pPr>
+            <w:r>
+              <w:rPr>
+                <w:lang w:val="es-CO"/>
+              </w:rPr>
+              <w:t>Out</w:t>
+            </w:r>
           </w:p>
         </w:tc>
         <w:tc>
@@ -8197,6 +8918,12 @@
                 <w:lang w:val="es-CO"/>
               </w:rPr>
             </w:pPr>
+            <w:r>
+              <w:rPr>
+                <w:lang w:val="es-CO"/>
+              </w:rPr>
+              <w:t>String</w:t>
+            </w:r>
           </w:p>
         </w:tc>
         <w:tc>
@@ -8373,7 +9100,6 @@
                 <w:szCs w:val="16"/>
                 <w:lang w:val="es-CO"/>
               </w:rPr>
-              <w:lastRenderedPageBreak/>
               <w:t>NOMBRE O IDENTIFICADOR</w:t>
             </w:r>
           </w:p>
@@ -8395,6 +9121,12 @@
                 <w:lang w:val="es-CO"/>
               </w:rPr>
             </w:pPr>
+            <w:r>
+              <w:rPr>
+                <w:lang w:val="es-CO"/>
+              </w:rPr>
+              <w:t>R8- Desplegar el nombre del humedal con mayor cantidad de animales (aves, mamíferos y acuáticos)</w:t>
+            </w:r>
           </w:p>
         </w:tc>
       </w:tr>
@@ -8447,6 +9179,48 @@
                 <w:lang w:val="es-CO"/>
               </w:rPr>
             </w:pPr>
+            <w:r>
+              <w:rPr>
+                <w:lang w:val="es-CO"/>
+              </w:rPr>
+              <w:t xml:space="preserve">El programa debe ser capaz de recolectar las especies de </w:t>
+            </w:r>
+            <w:r>
+              <w:rPr>
+                <w:lang w:val="es-CO"/>
+              </w:rPr>
+              <w:t>animales</w:t>
+            </w:r>
+            <w:r>
+              <w:rPr>
+                <w:lang w:val="es-CO"/>
+              </w:rPr>
+              <w:t xml:space="preserve"> registradas en los humedales y evaluar cual humedal tiene </w:t>
+            </w:r>
+            <w:r>
+              <w:rPr>
+                <w:lang w:val="es-CO"/>
+              </w:rPr>
+              <w:t>más</w:t>
+            </w:r>
+            <w:r>
+              <w:rPr>
+                <w:lang w:val="es-CO"/>
+              </w:rPr>
+              <w:t xml:space="preserve"> especies de </w:t>
+            </w:r>
+            <w:r>
+              <w:rPr>
+                <w:lang w:val="es-CO"/>
+              </w:rPr>
+              <w:t>animales</w:t>
+            </w:r>
+            <w:r>
+              <w:rPr>
+                <w:lang w:val="es-CO"/>
+              </w:rPr>
+              <w:t xml:space="preserve"> para luego mostrar su nombre</w:t>
+            </w:r>
           </w:p>
         </w:tc>
       </w:tr>
@@ -9061,6 +9835,7 @@
                 <w:szCs w:val="16"/>
                 <w:lang w:val="es-CO"/>
               </w:rPr>
+              <w:lastRenderedPageBreak/>
               <w:t>ACTIVIDADES GENERALES NECESARIAS PARA OBTENER LOS RESULTADOS</w:t>
             </w:r>
           </w:p>
@@ -9078,10 +9853,123 @@
           </w:tcPr>
           <w:p>
             <w:pPr>
-              <w:rPr>
-                <w:lang w:val="es-CO"/>
-              </w:rPr>
-            </w:pPr>
+              <w:pStyle w:val="Prrafodelista"/>
+              <w:numPr>
+                <w:ilvl w:val="0"/>
+                <w:numId w:val="10"/>
+              </w:numPr>
+              <w:rPr>
+                <w:lang w:val="es-CO"/>
+              </w:rPr>
+            </w:pPr>
+            <w:r>
+              <w:rPr>
+                <w:lang w:val="es-CO"/>
+              </w:rPr>
+              <w:t>Se recorre el arreglo donde están registrados todos los humedales</w:t>
+            </w:r>
+          </w:p>
+          <w:p>
+            <w:pPr>
+              <w:pStyle w:val="Prrafodelista"/>
+              <w:numPr>
+                <w:ilvl w:val="0"/>
+                <w:numId w:val="10"/>
+              </w:numPr>
+              <w:rPr>
+                <w:lang w:val="es-CO"/>
+              </w:rPr>
+            </w:pPr>
+            <w:r>
+              <w:rPr>
+                <w:lang w:val="es-CO"/>
+              </w:rPr>
+              <w:t xml:space="preserve">Se pide al humedal la cantidad de especies de </w:t>
+            </w:r>
+            <w:r>
+              <w:rPr>
+                <w:lang w:val="es-CO"/>
+              </w:rPr>
+              <w:t>animales que</w:t>
+            </w:r>
+            <w:r>
+              <w:rPr>
+                <w:lang w:val="es-CO"/>
+              </w:rPr>
+              <w:t xml:space="preserve"> tiene</w:t>
+            </w:r>
+          </w:p>
+          <w:p>
+            <w:pPr>
+              <w:pStyle w:val="Prrafodelista"/>
+              <w:numPr>
+                <w:ilvl w:val="0"/>
+                <w:numId w:val="10"/>
+              </w:numPr>
+              <w:rPr>
+                <w:lang w:val="es-CO"/>
+              </w:rPr>
+            </w:pPr>
+            <w:r>
+              <w:rPr>
+                <w:lang w:val="es-CO"/>
+              </w:rPr>
+              <w:t xml:space="preserve">Se evalúa cual humedal tiene </w:t>
+            </w:r>
+            <w:r>
+              <w:rPr>
+                <w:lang w:val="es-CO"/>
+              </w:rPr>
+              <w:t>mayor</w:t>
+            </w:r>
+            <w:r>
+              <w:rPr>
+                <w:lang w:val="es-CO"/>
+              </w:rPr>
+              <w:t xml:space="preserve"> cantidad</w:t>
+            </w:r>
+            <w:r>
+              <w:rPr>
+                <w:lang w:val="es-CO"/>
+              </w:rPr>
+              <w:t xml:space="preserve"> de animales</w:t>
+            </w:r>
+          </w:p>
+          <w:p>
+            <w:pPr>
+              <w:pStyle w:val="Prrafodelista"/>
+              <w:numPr>
+                <w:ilvl w:val="0"/>
+                <w:numId w:val="10"/>
+              </w:numPr>
+              <w:rPr>
+                <w:lang w:val="es-CO"/>
+              </w:rPr>
+            </w:pPr>
+            <w:r>
+              <w:rPr>
+                <w:lang w:val="es-CO"/>
+              </w:rPr>
+              <w:t xml:space="preserve">Se imprime en pantalla el nombre del humedal con </w:t>
+            </w:r>
+            <w:r>
+              <w:rPr>
+                <w:lang w:val="es-CO"/>
+              </w:rPr>
+              <w:t>mayor</w:t>
+            </w:r>
+            <w:r>
+              <w:rPr>
+                <w:lang w:val="es-CO"/>
+              </w:rPr>
+              <w:t xml:space="preserve"> cantidad de</w:t>
+            </w:r>
+            <w:r>
+              <w:rPr>
+                <w:lang w:val="es-CO"/>
+              </w:rPr>
+              <w:t xml:space="preserve"> animales registrados</w:t>
+            </w:r>
           </w:p>
         </w:tc>
       </w:tr>
@@ -9134,6 +10022,12 @@
                 <w:lang w:val="es-CO"/>
               </w:rPr>
             </w:pPr>
+            <w:r>
+              <w:rPr>
+                <w:lang w:val="es-CO"/>
+              </w:rPr>
+              <w:t>Se imprime el nombre del humedal que cuenta con mayor cantidad de animales registrados</w:t>
+            </w:r>
           </w:p>
         </w:tc>
       </w:tr>
@@ -9292,6 +10186,12 @@
                 <w:lang w:val="es-CO"/>
               </w:rPr>
             </w:pPr>
+            <w:r>
+              <w:rPr>
+                <w:lang w:val="es-CO"/>
+              </w:rPr>
+              <w:t>Out</w:t>
+            </w:r>
           </w:p>
         </w:tc>
         <w:tc>
@@ -9311,6 +10211,12 @@
                 <w:lang w:val="es-CO"/>
               </w:rPr>
             </w:pPr>
+            <w:r>
+              <w:rPr>
+                <w:lang w:val="es-CO"/>
+              </w:rPr>
+              <w:t>String</w:t>
+            </w:r>
           </w:p>
         </w:tc>
         <w:tc>
@@ -9511,10 +10417,10 @@
 <file path=word/numbering.xml><?xml version="1.0" encoding="utf-8"?>
 <w:numbering xmlns:wpc="http://schemas.microsoft.com/office/word/2010/wordprocessingCanvas" xmlns:cx="http://schemas.microsoft.com/office/drawing/2014/chartex" xmlns:cx1="http://schemas.microsoft.com/office/drawing/2015/9/8/chartex" xmlns:cx2="http://schemas.microsoft.com/office/drawing/2015/10/21/chartex" xmlns:cx3="http://schemas.microsoft.com/office/drawing/2016/5/9/chartex" xmlns:cx4="http://schemas.microsoft.com/office/drawing/2016/5/10/chartex" xmlns:cx5="http://schemas.microsoft.com/office/drawing/2016/5/11/chartex" xmlns:cx6="http://schemas.microsoft.com/office/drawing/2016/5/12/chartex" xmlns:cx7="http://schemas.microsoft.com/office/drawing/2016/5/13/chartex" xmlns:cx8="http://schemas.microsoft.com/office/drawing/2016/5/14/chartex" xmlns:mc="http://schemas.openxmlformats.org/markup-compatibility/2006" xmlns:aink="http://schemas.microsoft.com/office/drawing/2016/ink" xmlns:am3d="http://schemas.microsoft.com/office/drawing/2017/model3d" xmlns:o="urn:schemas-microsoft-com:office:office" xmlns:r="http://schemas.openxmlformats.org/officeDocument/2006/relationships" xmlns:m="http://schemas.openxmlformats.org/officeDocument/2006/math" xmlns:v="urn:schemas-microsoft-com:vml" xmlns:wp14="http://schemas.microsoft.com/office/word/2010/wordprocessingDrawing" xmlns:wp="http://schemas.openxmlformats.org/drawingml/2006/wordprocessingDrawing" xmlns:w10="urn:schemas-microsoft-com:office:word" xmlns:w="http://schemas.openxmlformats.org/wordprocessingml/2006/main" xmlns:w14="http://schemas.microsoft.com/office/word/2010/wordml" xmlns:w15="http://schemas.microsoft.com/office/word/2012/wordml" xmlns:w16cex="http://schemas.microsoft.com/office/word/2018/wordml/cex" xmlns:w16cid="http://schemas.microsoft.com/office/word/2016/wordml/cid" xmlns:w16="http://schemas.microsoft.com/office/word/2018/wordml" xmlns:w16sdtdh="http://schemas.microsoft.com/office/word/2020/wordml/sdtdatahash" xmlns:w16se="http://schemas.microsoft.com/office/word/2015/wordml/symex" xmlns:wpg="http://schemas.microsoft.com/office/word/2010/wordprocessingGroup" xmlns:wpi="http://schemas.microsoft.com/office/word/2010/wordprocessingInk" xmlns:wne="http://schemas.microsoft.com/office/word/2006/wordml" xmlns:wps="http://schemas.microsoft.com/office/word/2010/wordprocessingShape" mc:Ignorable="w14 w15 w16se w16cid w16 w16cex w16sdtdh wp14">
   <w:abstractNum w:abstractNumId="0" w15:restartNumberingAfterBreak="0">
-    <w:nsid w:val="0CDD3E8A"/>
+    <w:nsid w:val="03660A03"/>
     <w:multiLevelType w:val="hybridMultilevel"/>
-    <w:tmpl w:val="6E3093CA"/>
-    <w:lvl w:ilvl="0" w:tplc="240A0011">
+    <w:tmpl w:val="3B0A3E5E"/>
+    <w:lvl w:ilvl="0" w:tplc="6FC8E184">
       <w:start w:val="1"/>
       <w:numFmt w:val="decimal"/>
       <w:lvlText w:val="%1)"/>
@@ -9600,6 +10506,184 @@
     </w:lvl>
   </w:abstractNum>
   <w:abstractNum w:abstractNumId="1" w15:restartNumberingAfterBreak="0">
+    <w:nsid w:val="0CDD3E8A"/>
+    <w:multiLevelType w:val="hybridMultilevel"/>
+    <w:tmpl w:val="6E3093CA"/>
+    <w:lvl w:ilvl="0" w:tplc="240A0011">
+      <w:start w:val="1"/>
+      <w:numFmt w:val="decimal"/>
+      <w:lvlText w:val="%1)"/>
+      <w:lvlJc w:val="left"/>
+      <w:pPr>
+        <w:ind w:left="720" w:hanging="360"/>
+      </w:pPr>
+      <w:rPr>
+        <w:rFonts w:hint="default"/>
+      </w:rPr>
+    </w:lvl>
+    <w:lvl w:ilvl="1" w:tplc="240A0019" w:tentative="1">
+      <w:start w:val="1"/>
+      <w:numFmt w:val="lowerLetter"/>
+      <w:lvlText w:val="%2."/>
+      <w:lvlJc w:val="left"/>
+      <w:pPr>
+        <w:ind w:left="1440" w:hanging="360"/>
+      </w:pPr>
+    </w:lvl>
+    <w:lvl w:ilvl="2" w:tplc="240A001B" w:tentative="1">
+      <w:start w:val="1"/>
+      <w:numFmt w:val="lowerRoman"/>
+      <w:lvlText w:val="%3."/>
+      <w:lvlJc w:val="right"/>
+      <w:pPr>
+        <w:ind w:left="2160" w:hanging="180"/>
+      </w:pPr>
+    </w:lvl>
+    <w:lvl w:ilvl="3" w:tplc="240A000F" w:tentative="1">
+      <w:start w:val="1"/>
+      <w:numFmt w:val="decimal"/>
+      <w:lvlText w:val="%4."/>
+      <w:lvlJc w:val="left"/>
+      <w:pPr>
+        <w:ind w:left="2880" w:hanging="360"/>
+      </w:pPr>
+    </w:lvl>
+    <w:lvl w:ilvl="4" w:tplc="240A0019" w:tentative="1">
+      <w:start w:val="1"/>
+      <w:numFmt w:val="lowerLetter"/>
+      <w:lvlText w:val="%5."/>
+      <w:lvlJc w:val="left"/>
+      <w:pPr>
+        <w:ind w:left="3600" w:hanging="360"/>
+      </w:pPr>
+    </w:lvl>
+    <w:lvl w:ilvl="5" w:tplc="240A001B" w:tentative="1">
+      <w:start w:val="1"/>
+      <w:numFmt w:val="lowerRoman"/>
+      <w:lvlText w:val="%6."/>
+      <w:lvlJc w:val="right"/>
+      <w:pPr>
+        <w:ind w:left="4320" w:hanging="180"/>
+      </w:pPr>
+    </w:lvl>
+    <w:lvl w:ilvl="6" w:tplc="240A000F" w:tentative="1">
+      <w:start w:val="1"/>
+      <w:numFmt w:val="decimal"/>
+      <w:lvlText w:val="%7."/>
+      <w:lvlJc w:val="left"/>
+      <w:pPr>
+        <w:ind w:left="5040" w:hanging="360"/>
+      </w:pPr>
+    </w:lvl>
+    <w:lvl w:ilvl="7" w:tplc="240A0019" w:tentative="1">
+      <w:start w:val="1"/>
+      <w:numFmt w:val="lowerLetter"/>
+      <w:lvlText w:val="%8."/>
+      <w:lvlJc w:val="left"/>
+      <w:pPr>
+        <w:ind w:left="5760" w:hanging="360"/>
+      </w:pPr>
+    </w:lvl>
+    <w:lvl w:ilvl="8" w:tplc="240A001B" w:tentative="1">
+      <w:start w:val="1"/>
+      <w:numFmt w:val="lowerRoman"/>
+      <w:lvlText w:val="%9."/>
+      <w:lvlJc w:val="right"/>
+      <w:pPr>
+        <w:ind w:left="6480" w:hanging="180"/>
+      </w:pPr>
+    </w:lvl>
+  </w:abstractNum>
+  <w:abstractNum w:abstractNumId="2" w15:restartNumberingAfterBreak="0">
+    <w:nsid w:val="1B2A5C4F"/>
+    <w:multiLevelType w:val="hybridMultilevel"/>
+    <w:tmpl w:val="F2CE6ADE"/>
+    <w:lvl w:ilvl="0" w:tplc="E3FE4D54">
+      <w:start w:val="1"/>
+      <w:numFmt w:val="decimal"/>
+      <w:lvlText w:val="%1)"/>
+      <w:lvlJc w:val="left"/>
+      <w:pPr>
+        <w:ind w:left="720" w:hanging="360"/>
+      </w:pPr>
+      <w:rPr>
+        <w:rFonts w:hint="default"/>
+      </w:rPr>
+    </w:lvl>
+    <w:lvl w:ilvl="1" w:tplc="240A0019" w:tentative="1">
+      <w:start w:val="1"/>
+      <w:numFmt w:val="lowerLetter"/>
+      <w:lvlText w:val="%2."/>
+      <w:lvlJc w:val="left"/>
+      <w:pPr>
+        <w:ind w:left="1440" w:hanging="360"/>
+      </w:pPr>
+    </w:lvl>
+    <w:lvl w:ilvl="2" w:tplc="240A001B" w:tentative="1">
+      <w:start w:val="1"/>
+      <w:numFmt w:val="lowerRoman"/>
+      <w:lvlText w:val="%3."/>
+      <w:lvlJc w:val="right"/>
+      <w:pPr>
+        <w:ind w:left="2160" w:hanging="180"/>
+      </w:pPr>
+    </w:lvl>
+    <w:lvl w:ilvl="3" w:tplc="240A000F" w:tentative="1">
+      <w:start w:val="1"/>
+      <w:numFmt w:val="decimal"/>
+      <w:lvlText w:val="%4."/>
+      <w:lvlJc w:val="left"/>
+      <w:pPr>
+        <w:ind w:left="2880" w:hanging="360"/>
+      </w:pPr>
+    </w:lvl>
+    <w:lvl w:ilvl="4" w:tplc="240A0019" w:tentative="1">
+      <w:start w:val="1"/>
+      <w:numFmt w:val="lowerLetter"/>
+      <w:lvlText w:val="%5."/>
+      <w:lvlJc w:val="left"/>
+      <w:pPr>
+        <w:ind w:left="3600" w:hanging="360"/>
+      </w:pPr>
+    </w:lvl>
+    <w:lvl w:ilvl="5" w:tplc="240A001B" w:tentative="1">
+      <w:start w:val="1"/>
+      <w:numFmt w:val="lowerRoman"/>
+      <w:lvlText w:val="%6."/>
+      <w:lvlJc w:val="right"/>
+      <w:pPr>
+        <w:ind w:left="4320" w:hanging="180"/>
+      </w:pPr>
+    </w:lvl>
+    <w:lvl w:ilvl="6" w:tplc="240A000F" w:tentative="1">
+      <w:start w:val="1"/>
+      <w:numFmt w:val="decimal"/>
+      <w:lvlText w:val="%7."/>
+      <w:lvlJc w:val="left"/>
+      <w:pPr>
+        <w:ind w:left="5040" w:hanging="360"/>
+      </w:pPr>
+    </w:lvl>
+    <w:lvl w:ilvl="7" w:tplc="240A0019" w:tentative="1">
+      <w:start w:val="1"/>
+      <w:numFmt w:val="lowerLetter"/>
+      <w:lvlText w:val="%8."/>
+      <w:lvlJc w:val="left"/>
+      <w:pPr>
+        <w:ind w:left="5760" w:hanging="360"/>
+      </w:pPr>
+    </w:lvl>
+    <w:lvl w:ilvl="8" w:tplc="240A001B" w:tentative="1">
+      <w:start w:val="1"/>
+      <w:numFmt w:val="lowerRoman"/>
+      <w:lvlText w:val="%9."/>
+      <w:lvlJc w:val="right"/>
+      <w:pPr>
+        <w:ind w:left="6480" w:hanging="180"/>
+      </w:pPr>
+    </w:lvl>
+  </w:abstractNum>
+  <w:abstractNum w:abstractNumId="3" w15:restartNumberingAfterBreak="0">
     <w:nsid w:val="1BC05498"/>
     <w:multiLevelType w:val="multilevel"/>
     <w:tmpl w:val="0BDC7CB0"/>
@@ -9748,7 +10832,7 @@
       </w:rPr>
     </w:lvl>
   </w:abstractNum>
-  <w:abstractNum w:abstractNumId="2" w15:restartNumberingAfterBreak="0">
+  <w:abstractNum w:abstractNumId="4" w15:restartNumberingAfterBreak="0">
     <w:nsid w:val="26EE3D36"/>
     <w:multiLevelType w:val="multilevel"/>
     <w:tmpl w:val="151089F6"/>
@@ -9897,14 +10981,480 @@
       </w:rPr>
     </w:lvl>
   </w:abstractNum>
-  <w:num w:numId="1">
+  <w:abstractNum w:abstractNumId="5" w15:restartNumberingAfterBreak="0">
+    <w:nsid w:val="32A5178E"/>
+    <w:multiLevelType w:val="hybridMultilevel"/>
+    <w:tmpl w:val="A1A60DE8"/>
+    <w:lvl w:ilvl="0" w:tplc="C316B300">
+      <w:start w:val="1"/>
+      <w:numFmt w:val="decimal"/>
+      <w:lvlText w:val="%1)"/>
+      <w:lvlJc w:val="left"/>
+      <w:pPr>
+        <w:ind w:left="720" w:hanging="360"/>
+      </w:pPr>
+      <w:rPr>
+        <w:rFonts w:hint="default"/>
+      </w:rPr>
+    </w:lvl>
+    <w:lvl w:ilvl="1" w:tplc="240A0019" w:tentative="1">
+      <w:start w:val="1"/>
+      <w:numFmt w:val="lowerLetter"/>
+      <w:lvlText w:val="%2."/>
+      <w:lvlJc w:val="left"/>
+      <w:pPr>
+        <w:ind w:left="1440" w:hanging="360"/>
+      </w:pPr>
+    </w:lvl>
+    <w:lvl w:ilvl="2" w:tplc="240A001B" w:tentative="1">
+      <w:start w:val="1"/>
+      <w:numFmt w:val="lowerRoman"/>
+      <w:lvlText w:val="%3."/>
+      <w:lvlJc w:val="right"/>
+      <w:pPr>
+        <w:ind w:left="2160" w:hanging="180"/>
+      </w:pPr>
+    </w:lvl>
+    <w:lvl w:ilvl="3" w:tplc="240A000F" w:tentative="1">
+      <w:start w:val="1"/>
+      <w:numFmt w:val="decimal"/>
+      <w:lvlText w:val="%4."/>
+      <w:lvlJc w:val="left"/>
+      <w:pPr>
+        <w:ind w:left="2880" w:hanging="360"/>
+      </w:pPr>
+    </w:lvl>
+    <w:lvl w:ilvl="4" w:tplc="240A0019" w:tentative="1">
+      <w:start w:val="1"/>
+      <w:numFmt w:val="lowerLetter"/>
+      <w:lvlText w:val="%5."/>
+      <w:lvlJc w:val="left"/>
+      <w:pPr>
+        <w:ind w:left="3600" w:hanging="360"/>
+      </w:pPr>
+    </w:lvl>
+    <w:lvl w:ilvl="5" w:tplc="240A001B" w:tentative="1">
+      <w:start w:val="1"/>
+      <w:numFmt w:val="lowerRoman"/>
+      <w:lvlText w:val="%6."/>
+      <w:lvlJc w:val="right"/>
+      <w:pPr>
+        <w:ind w:left="4320" w:hanging="180"/>
+      </w:pPr>
+    </w:lvl>
+    <w:lvl w:ilvl="6" w:tplc="240A000F" w:tentative="1">
+      <w:start w:val="1"/>
+      <w:numFmt w:val="decimal"/>
+      <w:lvlText w:val="%7."/>
+      <w:lvlJc w:val="left"/>
+      <w:pPr>
+        <w:ind w:left="5040" w:hanging="360"/>
+      </w:pPr>
+    </w:lvl>
+    <w:lvl w:ilvl="7" w:tplc="240A0019" w:tentative="1">
+      <w:start w:val="1"/>
+      <w:numFmt w:val="lowerLetter"/>
+      <w:lvlText w:val="%8."/>
+      <w:lvlJc w:val="left"/>
+      <w:pPr>
+        <w:ind w:left="5760" w:hanging="360"/>
+      </w:pPr>
+    </w:lvl>
+    <w:lvl w:ilvl="8" w:tplc="240A001B" w:tentative="1">
+      <w:start w:val="1"/>
+      <w:numFmt w:val="lowerRoman"/>
+      <w:lvlText w:val="%9."/>
+      <w:lvlJc w:val="right"/>
+      <w:pPr>
+        <w:ind w:left="6480" w:hanging="180"/>
+      </w:pPr>
+    </w:lvl>
+  </w:abstractNum>
+  <w:abstractNum w:abstractNumId="6" w15:restartNumberingAfterBreak="0">
+    <w:nsid w:val="392E4CA3"/>
+    <w:multiLevelType w:val="hybridMultilevel"/>
+    <w:tmpl w:val="C53ACD4A"/>
+    <w:lvl w:ilvl="0" w:tplc="0DB40C3C">
+      <w:start w:val="1"/>
+      <w:numFmt w:val="decimal"/>
+      <w:lvlText w:val="%1)"/>
+      <w:lvlJc w:val="left"/>
+      <w:pPr>
+        <w:ind w:left="720" w:hanging="360"/>
+      </w:pPr>
+      <w:rPr>
+        <w:rFonts w:hint="default"/>
+      </w:rPr>
+    </w:lvl>
+    <w:lvl w:ilvl="1" w:tplc="240A0019" w:tentative="1">
+      <w:start w:val="1"/>
+      <w:numFmt w:val="lowerLetter"/>
+      <w:lvlText w:val="%2."/>
+      <w:lvlJc w:val="left"/>
+      <w:pPr>
+        <w:ind w:left="1440" w:hanging="360"/>
+      </w:pPr>
+    </w:lvl>
+    <w:lvl w:ilvl="2" w:tplc="240A001B" w:tentative="1">
+      <w:start w:val="1"/>
+      <w:numFmt w:val="lowerRoman"/>
+      <w:lvlText w:val="%3."/>
+      <w:lvlJc w:val="right"/>
+      <w:pPr>
+        <w:ind w:left="2160" w:hanging="180"/>
+      </w:pPr>
+    </w:lvl>
+    <w:lvl w:ilvl="3" w:tplc="240A000F" w:tentative="1">
+      <w:start w:val="1"/>
+      <w:numFmt w:val="decimal"/>
+      <w:lvlText w:val="%4."/>
+      <w:lvlJc w:val="left"/>
+      <w:pPr>
+        <w:ind w:left="2880" w:hanging="360"/>
+      </w:pPr>
+    </w:lvl>
+    <w:lvl w:ilvl="4" w:tplc="240A0019" w:tentative="1">
+      <w:start w:val="1"/>
+      <w:numFmt w:val="lowerLetter"/>
+      <w:lvlText w:val="%5."/>
+      <w:lvlJc w:val="left"/>
+      <w:pPr>
+        <w:ind w:left="3600" w:hanging="360"/>
+      </w:pPr>
+    </w:lvl>
+    <w:lvl w:ilvl="5" w:tplc="240A001B" w:tentative="1">
+      <w:start w:val="1"/>
+      <w:numFmt w:val="lowerRoman"/>
+      <w:lvlText w:val="%6."/>
+      <w:lvlJc w:val="right"/>
+      <w:pPr>
+        <w:ind w:left="4320" w:hanging="180"/>
+      </w:pPr>
+    </w:lvl>
+    <w:lvl w:ilvl="6" w:tplc="240A000F" w:tentative="1">
+      <w:start w:val="1"/>
+      <w:numFmt w:val="decimal"/>
+      <w:lvlText w:val="%7."/>
+      <w:lvlJc w:val="left"/>
+      <w:pPr>
+        <w:ind w:left="5040" w:hanging="360"/>
+      </w:pPr>
+    </w:lvl>
+    <w:lvl w:ilvl="7" w:tplc="240A0019" w:tentative="1">
+      <w:start w:val="1"/>
+      <w:numFmt w:val="lowerLetter"/>
+      <w:lvlText w:val="%8."/>
+      <w:lvlJc w:val="left"/>
+      <w:pPr>
+        <w:ind w:left="5760" w:hanging="360"/>
+      </w:pPr>
+    </w:lvl>
+    <w:lvl w:ilvl="8" w:tplc="240A001B" w:tentative="1">
+      <w:start w:val="1"/>
+      <w:numFmt w:val="lowerRoman"/>
+      <w:lvlText w:val="%9."/>
+      <w:lvlJc w:val="right"/>
+      <w:pPr>
+        <w:ind w:left="6480" w:hanging="180"/>
+      </w:pPr>
+    </w:lvl>
+  </w:abstractNum>
+  <w:abstractNum w:abstractNumId="7" w15:restartNumberingAfterBreak="0">
+    <w:nsid w:val="55B37A7D"/>
+    <w:multiLevelType w:val="hybridMultilevel"/>
+    <w:tmpl w:val="E992148A"/>
+    <w:lvl w:ilvl="0" w:tplc="3FC03190">
+      <w:start w:val="1"/>
+      <w:numFmt w:val="decimal"/>
+      <w:lvlText w:val="%1)"/>
+      <w:lvlJc w:val="left"/>
+      <w:pPr>
+        <w:ind w:left="720" w:hanging="360"/>
+      </w:pPr>
+      <w:rPr>
+        <w:rFonts w:hint="default"/>
+      </w:rPr>
+    </w:lvl>
+    <w:lvl w:ilvl="1" w:tplc="240A0019" w:tentative="1">
+      <w:start w:val="1"/>
+      <w:numFmt w:val="lowerLetter"/>
+      <w:lvlText w:val="%2."/>
+      <w:lvlJc w:val="left"/>
+      <w:pPr>
+        <w:ind w:left="1440" w:hanging="360"/>
+      </w:pPr>
+    </w:lvl>
+    <w:lvl w:ilvl="2" w:tplc="240A001B" w:tentative="1">
+      <w:start w:val="1"/>
+      <w:numFmt w:val="lowerRoman"/>
+      <w:lvlText w:val="%3."/>
+      <w:lvlJc w:val="right"/>
+      <w:pPr>
+        <w:ind w:left="2160" w:hanging="180"/>
+      </w:pPr>
+    </w:lvl>
+    <w:lvl w:ilvl="3" w:tplc="240A000F" w:tentative="1">
+      <w:start w:val="1"/>
+      <w:numFmt w:val="decimal"/>
+      <w:lvlText w:val="%4."/>
+      <w:lvlJc w:val="left"/>
+      <w:pPr>
+        <w:ind w:left="2880" w:hanging="360"/>
+      </w:pPr>
+    </w:lvl>
+    <w:lvl w:ilvl="4" w:tplc="240A0019" w:tentative="1">
+      <w:start w:val="1"/>
+      <w:numFmt w:val="lowerLetter"/>
+      <w:lvlText w:val="%5."/>
+      <w:lvlJc w:val="left"/>
+      <w:pPr>
+        <w:ind w:left="3600" w:hanging="360"/>
+      </w:pPr>
+    </w:lvl>
+    <w:lvl w:ilvl="5" w:tplc="240A001B" w:tentative="1">
+      <w:start w:val="1"/>
+      <w:numFmt w:val="lowerRoman"/>
+      <w:lvlText w:val="%6."/>
+      <w:lvlJc w:val="right"/>
+      <w:pPr>
+        <w:ind w:left="4320" w:hanging="180"/>
+      </w:pPr>
+    </w:lvl>
+    <w:lvl w:ilvl="6" w:tplc="240A000F" w:tentative="1">
+      <w:start w:val="1"/>
+      <w:numFmt w:val="decimal"/>
+      <w:lvlText w:val="%7."/>
+      <w:lvlJc w:val="left"/>
+      <w:pPr>
+        <w:ind w:left="5040" w:hanging="360"/>
+      </w:pPr>
+    </w:lvl>
+    <w:lvl w:ilvl="7" w:tplc="240A0019" w:tentative="1">
+      <w:start w:val="1"/>
+      <w:numFmt w:val="lowerLetter"/>
+      <w:lvlText w:val="%8."/>
+      <w:lvlJc w:val="left"/>
+      <w:pPr>
+        <w:ind w:left="5760" w:hanging="360"/>
+      </w:pPr>
+    </w:lvl>
+    <w:lvl w:ilvl="8" w:tplc="240A001B" w:tentative="1">
+      <w:start w:val="1"/>
+      <w:numFmt w:val="lowerRoman"/>
+      <w:lvlText w:val="%9."/>
+      <w:lvlJc w:val="right"/>
+      <w:pPr>
+        <w:ind w:left="6480" w:hanging="180"/>
+      </w:pPr>
+    </w:lvl>
+  </w:abstractNum>
+  <w:abstractNum w:abstractNumId="8" w15:restartNumberingAfterBreak="0">
+    <w:nsid w:val="5B6D357B"/>
+    <w:multiLevelType w:val="hybridMultilevel"/>
+    <w:tmpl w:val="E992148A"/>
+    <w:lvl w:ilvl="0" w:tplc="FFFFFFFF">
+      <w:start w:val="1"/>
+      <w:numFmt w:val="decimal"/>
+      <w:lvlText w:val="%1)"/>
+      <w:lvlJc w:val="left"/>
+      <w:pPr>
+        <w:ind w:left="720" w:hanging="360"/>
+      </w:pPr>
+      <w:rPr>
+        <w:rFonts w:hint="default"/>
+      </w:rPr>
+    </w:lvl>
+    <w:lvl w:ilvl="1" w:tplc="FFFFFFFF" w:tentative="1">
+      <w:start w:val="1"/>
+      <w:numFmt w:val="lowerLetter"/>
+      <w:lvlText w:val="%2."/>
+      <w:lvlJc w:val="left"/>
+      <w:pPr>
+        <w:ind w:left="1440" w:hanging="360"/>
+      </w:pPr>
+    </w:lvl>
+    <w:lvl w:ilvl="2" w:tplc="FFFFFFFF" w:tentative="1">
+      <w:start w:val="1"/>
+      <w:numFmt w:val="lowerRoman"/>
+      <w:lvlText w:val="%3."/>
+      <w:lvlJc w:val="right"/>
+      <w:pPr>
+        <w:ind w:left="2160" w:hanging="180"/>
+      </w:pPr>
+    </w:lvl>
+    <w:lvl w:ilvl="3" w:tplc="FFFFFFFF" w:tentative="1">
+      <w:start w:val="1"/>
+      <w:numFmt w:val="decimal"/>
+      <w:lvlText w:val="%4."/>
+      <w:lvlJc w:val="left"/>
+      <w:pPr>
+        <w:ind w:left="2880" w:hanging="360"/>
+      </w:pPr>
+    </w:lvl>
+    <w:lvl w:ilvl="4" w:tplc="FFFFFFFF" w:tentative="1">
+      <w:start w:val="1"/>
+      <w:numFmt w:val="lowerLetter"/>
+      <w:lvlText w:val="%5."/>
+      <w:lvlJc w:val="left"/>
+      <w:pPr>
+        <w:ind w:left="3600" w:hanging="360"/>
+      </w:pPr>
+    </w:lvl>
+    <w:lvl w:ilvl="5" w:tplc="FFFFFFFF" w:tentative="1">
+      <w:start w:val="1"/>
+      <w:numFmt w:val="lowerRoman"/>
+      <w:lvlText w:val="%6."/>
+      <w:lvlJc w:val="right"/>
+      <w:pPr>
+        <w:ind w:left="4320" w:hanging="180"/>
+      </w:pPr>
+    </w:lvl>
+    <w:lvl w:ilvl="6" w:tplc="FFFFFFFF" w:tentative="1">
+      <w:start w:val="1"/>
+      <w:numFmt w:val="decimal"/>
+      <w:lvlText w:val="%7."/>
+      <w:lvlJc w:val="left"/>
+      <w:pPr>
+        <w:ind w:left="5040" w:hanging="360"/>
+      </w:pPr>
+    </w:lvl>
+    <w:lvl w:ilvl="7" w:tplc="FFFFFFFF" w:tentative="1">
+      <w:start w:val="1"/>
+      <w:numFmt w:val="lowerLetter"/>
+      <w:lvlText w:val="%8."/>
+      <w:lvlJc w:val="left"/>
+      <w:pPr>
+        <w:ind w:left="5760" w:hanging="360"/>
+      </w:pPr>
+    </w:lvl>
+    <w:lvl w:ilvl="8" w:tplc="FFFFFFFF" w:tentative="1">
+      <w:start w:val="1"/>
+      <w:numFmt w:val="lowerRoman"/>
+      <w:lvlText w:val="%9."/>
+      <w:lvlJc w:val="right"/>
+      <w:pPr>
+        <w:ind w:left="6480" w:hanging="180"/>
+      </w:pPr>
+    </w:lvl>
+  </w:abstractNum>
+  <w:abstractNum w:abstractNumId="9" w15:restartNumberingAfterBreak="0">
+    <w:nsid w:val="5BD421C0"/>
+    <w:multiLevelType w:val="hybridMultilevel"/>
+    <w:tmpl w:val="4F3AF6AE"/>
+    <w:lvl w:ilvl="0" w:tplc="265ABB20">
+      <w:start w:val="1"/>
+      <w:numFmt w:val="decimal"/>
+      <w:lvlText w:val="%1)"/>
+      <w:lvlJc w:val="left"/>
+      <w:pPr>
+        <w:ind w:left="720" w:hanging="360"/>
+      </w:pPr>
+      <w:rPr>
+        <w:rFonts w:hint="default"/>
+      </w:rPr>
+    </w:lvl>
+    <w:lvl w:ilvl="1" w:tplc="240A0019" w:tentative="1">
+      <w:start w:val="1"/>
+      <w:numFmt w:val="lowerLetter"/>
+      <w:lvlText w:val="%2."/>
+      <w:lvlJc w:val="left"/>
+      <w:pPr>
+        <w:ind w:left="1440" w:hanging="360"/>
+      </w:pPr>
+    </w:lvl>
+    <w:lvl w:ilvl="2" w:tplc="240A001B" w:tentative="1">
+      <w:start w:val="1"/>
+      <w:numFmt w:val="lowerRoman"/>
+      <w:lvlText w:val="%3."/>
+      <w:lvlJc w:val="right"/>
+      <w:pPr>
+        <w:ind w:left="2160" w:hanging="180"/>
+      </w:pPr>
+    </w:lvl>
+    <w:lvl w:ilvl="3" w:tplc="240A000F" w:tentative="1">
+      <w:start w:val="1"/>
+      <w:numFmt w:val="decimal"/>
+      <w:lvlText w:val="%4."/>
+      <w:lvlJc w:val="left"/>
+      <w:pPr>
+        <w:ind w:left="2880" w:hanging="360"/>
+      </w:pPr>
+    </w:lvl>
+    <w:lvl w:ilvl="4" w:tplc="240A0019" w:tentative="1">
+      <w:start w:val="1"/>
+      <w:numFmt w:val="lowerLetter"/>
+      <w:lvlText w:val="%5."/>
+      <w:lvlJc w:val="left"/>
+      <w:pPr>
+        <w:ind w:left="3600" w:hanging="360"/>
+      </w:pPr>
+    </w:lvl>
+    <w:lvl w:ilvl="5" w:tplc="240A001B" w:tentative="1">
+      <w:start w:val="1"/>
+      <w:numFmt w:val="lowerRoman"/>
+      <w:lvlText w:val="%6."/>
+      <w:lvlJc w:val="right"/>
+      <w:pPr>
+        <w:ind w:left="4320" w:hanging="180"/>
+      </w:pPr>
+    </w:lvl>
+    <w:lvl w:ilvl="6" w:tplc="240A000F" w:tentative="1">
+      <w:start w:val="1"/>
+      <w:numFmt w:val="decimal"/>
+      <w:lvlText w:val="%7."/>
+      <w:lvlJc w:val="left"/>
+      <w:pPr>
+        <w:ind w:left="5040" w:hanging="360"/>
+      </w:pPr>
+    </w:lvl>
+    <w:lvl w:ilvl="7" w:tplc="240A0019" w:tentative="1">
+      <w:start w:val="1"/>
+      <w:numFmt w:val="lowerLetter"/>
+      <w:lvlText w:val="%8."/>
+      <w:lvlJc w:val="left"/>
+      <w:pPr>
+        <w:ind w:left="5760" w:hanging="360"/>
+      </w:pPr>
+    </w:lvl>
+    <w:lvl w:ilvl="8" w:tplc="240A001B" w:tentative="1">
+      <w:start w:val="1"/>
+      <w:numFmt w:val="lowerRoman"/>
+      <w:lvlText w:val="%9."/>
+      <w:lvlJc w:val="right"/>
+      <w:pPr>
+        <w:ind w:left="6480" w:hanging="180"/>
+      </w:pPr>
+    </w:lvl>
+  </w:abstractNum>
+  <w:num w:numId="1" w16cid:durableId="1418481472">
+    <w:abstractNumId w:val="4"/>
+  </w:num>
+  <w:num w:numId="2" w16cid:durableId="403138433">
+    <w:abstractNumId w:val="3"/>
+  </w:num>
+  <w:num w:numId="3" w16cid:durableId="1132746076">
+    <w:abstractNumId w:val="1"/>
+  </w:num>
+  <w:num w:numId="4" w16cid:durableId="1424258015">
     <w:abstractNumId w:val="2"/>
   </w:num>
-  <w:num w:numId="2">
-    <w:abstractNumId w:val="1"/>
+  <w:num w:numId="5" w16cid:durableId="1224874855">
+    <w:abstractNumId w:val="6"/>
   </w:num>
-  <w:num w:numId="3">
+  <w:num w:numId="6" w16cid:durableId="2085371942">
     <w:abstractNumId w:val="0"/>
+  </w:num>
+  <w:num w:numId="7" w16cid:durableId="223955366">
+    <w:abstractNumId w:val="7"/>
+  </w:num>
+  <w:num w:numId="8" w16cid:durableId="1435200955">
+    <w:abstractNumId w:val="5"/>
+  </w:num>
+  <w:num w:numId="9" w16cid:durableId="1437367721">
+    <w:abstractNumId w:val="9"/>
+  </w:num>
+  <w:num w:numId="10" w16cid:durableId="1940065258">
+    <w:abstractNumId w:val="8"/>
   </w:num>
 </w:numbering>
 </file>

</xml_diff>